<commit_message>
refactoring(AlloyWheelsBuilder): методы SetVerticalLinearDimension и SetРorizontalLinearDimension объединены в один SetLinearDimension
</commit_message>
<xml_diff>
--- a/docs/Проект системы.docx
+++ b/docs/Проект системы.docx
@@ -10518,8 +10518,58 @@
           <w:sz w:val="28"/>
           <w:szCs w:val="28"/>
         </w:rPr>
-        <w:t>Условие: окружности не должны пересекаться (расстояние между центрами соседних окружностей меньше суммы их радиусов, но больше разности их радиусов).</w:t>
-      </w:r>
+        <w:t>Условие: окружности не должны пересекаться (</w:t>
+      </w:r>
+      <w:r>
+        <w:rPr>
+          <w:rFonts w:ascii="Times New Roman" w:hAnsi="Times New Roman" w:cs="Times New Roman"/>
+          <w:sz w:val="28"/>
+          <w:szCs w:val="28"/>
+        </w:rPr>
+        <w:t>д</w:t>
+      </w:r>
+      <w:r>
+        <w:rPr>
+          <w:rFonts w:ascii="Times New Roman" w:hAnsi="Times New Roman" w:cs="Times New Roman"/>
+          <w:sz w:val="28"/>
+          <w:szCs w:val="28"/>
+        </w:rPr>
+        <w:t>ве окружности пересекаются, если</w:t>
+      </w:r>
+      <w:r>
+        <w:rPr>
+          <w:rFonts w:ascii="Times New Roman" w:hAnsi="Times New Roman" w:cs="Times New Roman"/>
+          <w:sz w:val="28"/>
+          <w:szCs w:val="28"/>
+        </w:rPr>
+        <w:t xml:space="preserve"> </w:t>
+      </w:r>
+      <w:r>
+        <w:rPr>
+          <w:rFonts w:ascii="Times New Roman" w:hAnsi="Times New Roman" w:cs="Times New Roman"/>
+          <w:sz w:val="28"/>
+          <w:szCs w:val="28"/>
+        </w:rPr>
+        <w:t xml:space="preserve">расстояние между </w:t>
+      </w:r>
+      <w:r>
+        <w:rPr>
+          <w:rFonts w:ascii="Times New Roman" w:hAnsi="Times New Roman" w:cs="Times New Roman"/>
+          <w:sz w:val="28"/>
+          <w:szCs w:val="28"/>
+        </w:rPr>
+        <w:t xml:space="preserve">их </w:t>
+      </w:r>
+      <w:r>
+        <w:rPr>
+          <w:rFonts w:ascii="Times New Roman" w:hAnsi="Times New Roman" w:cs="Times New Roman"/>
+          <w:sz w:val="28"/>
+          <w:szCs w:val="28"/>
+        </w:rPr>
+        <w:t>центрами меньше суммы их радиусов, но больше разности их радиусов).</w:t>
+      </w:r>
+      <w:bookmarkStart w:id="3" w:name="_GoBack"/>
+      <w:bookmarkEnd w:id="3"/>
     </w:p>
     <w:p>
       <w:pPr>
@@ -12053,7 +12103,7 @@
         <w:rPr>
           <w:rStyle w:val="a7"/>
         </w:rPr>
-        <w:commentReference w:id="3"/>
+        <w:commentReference w:id="4"/>
       </w:r>
     </w:p>
     <w:p>
@@ -12287,8 +12337,6 @@
           </wp:inline>
         </w:drawing>
       </w:r>
-      <w:bookmarkStart w:id="4" w:name="_GoBack"/>
-      <w:bookmarkEnd w:id="4"/>
     </w:p>
     <w:p>
       <w:pPr>
@@ -16907,7 +16955,7 @@
       </w:r>
     </w:p>
   </w:comment>
-  <w:comment w:id="3" w:author="AAK" w:date="2021-11-01T17:25:00Z" w:initials="A">
+  <w:comment w:id="4" w:author="AAK" w:date="2021-11-01T17:25:00Z" w:initials="A">
     <w:p>
       <w:pPr>
         <w:pStyle w:val="a8"/>
@@ -17801,7 +17849,6 @@
   <w:style w:type="character" w:default="1" w:styleId="a0">
     <w:name w:val="Default Paragraph Font"/>
     <w:uiPriority w:val="1"/>
-    <w:semiHidden/>
     <w:unhideWhenUsed/>
   </w:style>
   <w:style w:type="table" w:default="1" w:styleId="a1">

</xml_diff>